<commit_message>
nur ein Wort eingefügt: "upon" :D
</commit_message>
<xml_diff>
--- a/BIRD CLASSIFIER - Lessons Learned.docx
+++ b/BIRD CLASSIFIER - Lessons Learned.docx
@@ -1,6 +1,6 @@
 
 <file path=word/document.xml><?xml version="1.0" encoding="utf-8"?>
-<w:document xmlns:wpc="http://schemas.microsoft.com/office/word/2010/wordprocessingCanvas" xmlns:cx="http://schemas.microsoft.com/office/drawing/2014/chartex" xmlns:cx1="http://schemas.microsoft.com/office/drawing/2015/9/8/chartex" xmlns:cx2="http://schemas.microsoft.com/office/drawing/2015/10/21/chartex" xmlns:cx3="http://schemas.microsoft.com/office/drawing/2016/5/9/chartex" xmlns:cx4="http://schemas.microsoft.com/office/drawing/2016/5/10/chartex" xmlns:cx5="http://schemas.microsoft.com/office/drawing/2016/5/11/chartex" xmlns:cx6="http://schemas.microsoft.com/office/drawing/2016/5/12/chartex" xmlns:cx7="http://schemas.microsoft.com/office/drawing/2016/5/13/chartex" xmlns:cx8="http://schemas.microsoft.com/office/drawing/2016/5/14/chartex" xmlns:mc="http://schemas.openxmlformats.org/markup-compatibility/2006" xmlns:aink="http://schemas.microsoft.com/office/drawing/2016/ink" xmlns:am3d="http://schemas.microsoft.com/office/drawing/2017/model3d" xmlns:o="urn:schemas-microsoft-com:office:office" xmlns:r="http://schemas.openxmlformats.org/officeDocument/2006/relationships" xmlns:m="http://schemas.openxmlformats.org/officeDocument/2006/math" xmlns:v="urn:schemas-microsoft-com:vml" xmlns:wp14="http://schemas.microsoft.com/office/word/2010/wordprocessingDrawing" xmlns:wp="http://schemas.openxmlformats.org/drawingml/2006/wordprocessingDrawing" xmlns:w10="urn:schemas-microsoft-com:office:word" xmlns:w="http://schemas.openxmlformats.org/wordprocessingml/2006/main" xmlns:w14="http://schemas.microsoft.com/office/word/2010/wordml" xmlns:w15="http://schemas.microsoft.com/office/word/2012/wordml" xmlns:w16cid="http://schemas.microsoft.com/office/word/2016/wordml/cid" xmlns:w16se="http://schemas.microsoft.com/office/word/2015/wordml/symex" xmlns:wpg="http://schemas.microsoft.com/office/word/2010/wordprocessingGroup" xmlns:wpi="http://schemas.microsoft.com/office/word/2010/wordprocessingInk" xmlns:wne="http://schemas.microsoft.com/office/word/2006/wordml" xmlns:wps="http://schemas.microsoft.com/office/word/2010/wordprocessingShape" mc:Ignorable="w14 w15 w16se w16cid wp14">
+<w:document xmlns:wpc="http://schemas.microsoft.com/office/word/2010/wordprocessingCanvas" xmlns:cx="http://schemas.microsoft.com/office/drawing/2014/chartex" xmlns:cx1="http://schemas.microsoft.com/office/drawing/2015/9/8/chartex" xmlns:cx2="http://schemas.microsoft.com/office/drawing/2015/10/21/chartex" xmlns:cx3="http://schemas.microsoft.com/office/drawing/2016/5/9/chartex" xmlns:cx4="http://schemas.microsoft.com/office/drawing/2016/5/10/chartex" xmlns:cx5="http://schemas.microsoft.com/office/drawing/2016/5/11/chartex" xmlns:cx6="http://schemas.microsoft.com/office/drawing/2016/5/12/chartex" xmlns:cx7="http://schemas.microsoft.com/office/drawing/2016/5/13/chartex" xmlns:cx8="http://schemas.microsoft.com/office/drawing/2016/5/14/chartex" xmlns:mc="http://schemas.openxmlformats.org/markup-compatibility/2006" xmlns:aink="http://schemas.microsoft.com/office/drawing/2016/ink" xmlns:am3d="http://schemas.microsoft.com/office/drawing/2017/model3d" xmlns:o="urn:schemas-microsoft-com:office:office" xmlns:r="http://schemas.openxmlformats.org/officeDocument/2006/relationships" xmlns:m="http://schemas.openxmlformats.org/officeDocument/2006/math" xmlns:v="urn:schemas-microsoft-com:vml" xmlns:wp14="http://schemas.microsoft.com/office/word/2010/wordprocessingDrawing" xmlns:wp="http://schemas.openxmlformats.org/drawingml/2006/wordprocessingDrawing" xmlns:w10="urn:schemas-microsoft-com:office:word" xmlns:w="http://schemas.openxmlformats.org/wordprocessingml/2006/main" xmlns:w14="http://schemas.microsoft.com/office/word/2010/wordml" xmlns:w15="http://schemas.microsoft.com/office/word/2012/wordml" xmlns:w16cex="http://schemas.microsoft.com/office/word/2018/wordml/cex" xmlns:w16cid="http://schemas.microsoft.com/office/word/2016/wordml/cid" xmlns:w16="http://schemas.microsoft.com/office/word/2018/wordml" xmlns:w16sdtdh="http://schemas.microsoft.com/office/word/2020/wordml/sdtdatahash" xmlns:w16se="http://schemas.microsoft.com/office/word/2015/wordml/symex" xmlns:wpg="http://schemas.microsoft.com/office/word/2010/wordprocessingGroup" xmlns:wpi="http://schemas.microsoft.com/office/word/2010/wordprocessingInk" xmlns:wne="http://schemas.microsoft.com/office/word/2006/wordml" xmlns:wps="http://schemas.microsoft.com/office/word/2010/wordprocessingShape" mc:Ignorable="w14 w15 w16se w16cid w16 w16cex w16sdtdh wp14">
   <w:body>
     <w:p>
       <w:pPr>
@@ -1042,23 +1042,13 @@
                   </w:rPr>
                   <w:t xml:space="preserve"> </w:t>
                 </w:r>
-                <w:proofErr w:type="gramStart"/>
-                <w:r>
-                  <w:rPr>
-                    <w:sz w:val="20"/>
-                    <w:szCs w:val="24"/>
-                    <w:lang w:val="en-GB"/>
-                  </w:rPr>
-                  <w:t>Since</w:t>
-                </w:r>
-                <w:proofErr w:type="gramEnd"/>
-                <w:r>
-                  <w:rPr>
-                    <w:sz w:val="20"/>
-                    <w:szCs w:val="24"/>
-                    <w:lang w:val="en-GB"/>
-                  </w:rPr>
-                  <w:t xml:space="preserve"> the entire group already had knowledge of Python and neural networks through the machine learning courses, but little or no knowledge of Visual Studio Code, </w:t>
+                <w:r>
+                  <w:rPr>
+                    <w:sz w:val="20"/>
+                    <w:szCs w:val="24"/>
+                    <w:lang w:val="en-GB"/>
+                  </w:rPr>
+                  <w:t xml:space="preserve">Since the entire group already had knowledge of Python and neural networks through the machine learning courses, but little or no knowledge of Visual Studio Code, </w:t>
                 </w:r>
                 <w:proofErr w:type="spellStart"/>
                 <w:r>
@@ -1120,7 +1110,23 @@
                     <w:szCs w:val="24"/>
                     <w:lang w:val="en-GB"/>
                   </w:rPr>
-                  <w:t xml:space="preserve">Due to the size of the group, a division into teams of 2/3 was agreed. </w:t>
+                  <w:t>Due to the size of the group, a division into teams of 2/3 was agreed</w:t>
+                </w:r>
+                <w:r>
+                  <w:rPr>
+                    <w:sz w:val="20"/>
+                    <w:szCs w:val="24"/>
+                    <w:lang w:val="en-GB"/>
+                  </w:rPr>
+                  <w:t xml:space="preserve"> upon</w:t>
+                </w:r>
+                <w:r>
+                  <w:rPr>
+                    <w:sz w:val="20"/>
+                    <w:szCs w:val="24"/>
+                    <w:lang w:val="en-GB"/>
+                  </w:rPr>
+                  <w:t xml:space="preserve">. </w:t>
                 </w:r>
                 <w:r>
                   <w:rPr>
@@ -1156,8 +1162,6 @@
                 </w:r>
               </w:p>
             </w:tc>
-            <w:bookmarkStart w:id="0" w:name="_GoBack" w:displacedByCustomXml="next"/>
-            <w:bookmarkEnd w:id="0" w:displacedByCustomXml="next"/>
           </w:sdtContent>
         </w:sdt>
       </w:tr>
@@ -1182,7 +1186,7 @@
 </file>
 
 <file path=word/endnotes.xml><?xml version="1.0" encoding="utf-8"?>
-<w:endnotes xmlns:wpc="http://schemas.microsoft.com/office/word/2010/wordprocessingCanvas" xmlns:cx="http://schemas.microsoft.com/office/drawing/2014/chartex" xmlns:cx1="http://schemas.microsoft.com/office/drawing/2015/9/8/chartex" xmlns:cx2="http://schemas.microsoft.com/office/drawing/2015/10/21/chartex" xmlns:cx3="http://schemas.microsoft.com/office/drawing/2016/5/9/chartex" xmlns:cx4="http://schemas.microsoft.com/office/drawing/2016/5/10/chartex" xmlns:cx5="http://schemas.microsoft.com/office/drawing/2016/5/11/chartex" xmlns:cx6="http://schemas.microsoft.com/office/drawing/2016/5/12/chartex" xmlns:cx7="http://schemas.microsoft.com/office/drawing/2016/5/13/chartex" xmlns:cx8="http://schemas.microsoft.com/office/drawing/2016/5/14/chartex" xmlns:mc="http://schemas.openxmlformats.org/markup-compatibility/2006" xmlns:aink="http://schemas.microsoft.com/office/drawing/2016/ink" xmlns:am3d="http://schemas.microsoft.com/office/drawing/2017/model3d" xmlns:o="urn:schemas-microsoft-com:office:office" xmlns:r="http://schemas.openxmlformats.org/officeDocument/2006/relationships" xmlns:m="http://schemas.openxmlformats.org/officeDocument/2006/math" xmlns:v="urn:schemas-microsoft-com:vml" xmlns:wp14="http://schemas.microsoft.com/office/word/2010/wordprocessingDrawing" xmlns:wp="http://schemas.openxmlformats.org/drawingml/2006/wordprocessingDrawing" xmlns:w10="urn:schemas-microsoft-com:office:word" xmlns:w="http://schemas.openxmlformats.org/wordprocessingml/2006/main" xmlns:w14="http://schemas.microsoft.com/office/word/2010/wordml" xmlns:w15="http://schemas.microsoft.com/office/word/2012/wordml" xmlns:w16cid="http://schemas.microsoft.com/office/word/2016/wordml/cid" xmlns:w16se="http://schemas.microsoft.com/office/word/2015/wordml/symex" xmlns:wpg="http://schemas.microsoft.com/office/word/2010/wordprocessingGroup" xmlns:wpi="http://schemas.microsoft.com/office/word/2010/wordprocessingInk" xmlns:wne="http://schemas.microsoft.com/office/word/2006/wordml" xmlns:wps="http://schemas.microsoft.com/office/word/2010/wordprocessingShape" mc:Ignorable="w14 w15 w16se w16cid wp14">
+<w:endnotes xmlns:wpc="http://schemas.microsoft.com/office/word/2010/wordprocessingCanvas" xmlns:cx="http://schemas.microsoft.com/office/drawing/2014/chartex" xmlns:cx1="http://schemas.microsoft.com/office/drawing/2015/9/8/chartex" xmlns:cx2="http://schemas.microsoft.com/office/drawing/2015/10/21/chartex" xmlns:cx3="http://schemas.microsoft.com/office/drawing/2016/5/9/chartex" xmlns:cx4="http://schemas.microsoft.com/office/drawing/2016/5/10/chartex" xmlns:cx5="http://schemas.microsoft.com/office/drawing/2016/5/11/chartex" xmlns:cx6="http://schemas.microsoft.com/office/drawing/2016/5/12/chartex" xmlns:cx7="http://schemas.microsoft.com/office/drawing/2016/5/13/chartex" xmlns:cx8="http://schemas.microsoft.com/office/drawing/2016/5/14/chartex" xmlns:mc="http://schemas.openxmlformats.org/markup-compatibility/2006" xmlns:aink="http://schemas.microsoft.com/office/drawing/2016/ink" xmlns:am3d="http://schemas.microsoft.com/office/drawing/2017/model3d" xmlns:o="urn:schemas-microsoft-com:office:office" xmlns:r="http://schemas.openxmlformats.org/officeDocument/2006/relationships" xmlns:m="http://schemas.openxmlformats.org/officeDocument/2006/math" xmlns:v="urn:schemas-microsoft-com:vml" xmlns:wp14="http://schemas.microsoft.com/office/word/2010/wordprocessingDrawing" xmlns:wp="http://schemas.openxmlformats.org/drawingml/2006/wordprocessingDrawing" xmlns:w10="urn:schemas-microsoft-com:office:word" xmlns:w="http://schemas.openxmlformats.org/wordprocessingml/2006/main" xmlns:w14="http://schemas.microsoft.com/office/word/2010/wordml" xmlns:w15="http://schemas.microsoft.com/office/word/2012/wordml" xmlns:w16cex="http://schemas.microsoft.com/office/word/2018/wordml/cex" xmlns:w16cid="http://schemas.microsoft.com/office/word/2016/wordml/cid" xmlns:w16="http://schemas.microsoft.com/office/word/2018/wordml" xmlns:w16sdtdh="http://schemas.microsoft.com/office/word/2020/wordml/sdtdatahash" xmlns:w16se="http://schemas.microsoft.com/office/word/2015/wordml/symex" xmlns:wpg="http://schemas.microsoft.com/office/word/2010/wordprocessingGroup" xmlns:wpi="http://schemas.microsoft.com/office/word/2010/wordprocessingInk" xmlns:wne="http://schemas.microsoft.com/office/word/2006/wordml" xmlns:wps="http://schemas.microsoft.com/office/word/2010/wordprocessingShape" mc:Ignorable="w14 w15 w16se w16cid w16 w16cex w16sdtdh wp14">
   <w:endnote w:type="separator" w:id="-1">
     <w:p>
       <w:pPr>
@@ -1207,7 +1211,7 @@
 </file>
 
 <file path=word/footnotes.xml><?xml version="1.0" encoding="utf-8"?>
-<w:footnotes xmlns:wpc="http://schemas.microsoft.com/office/word/2010/wordprocessingCanvas" xmlns:cx="http://schemas.microsoft.com/office/drawing/2014/chartex" xmlns:cx1="http://schemas.microsoft.com/office/drawing/2015/9/8/chartex" xmlns:cx2="http://schemas.microsoft.com/office/drawing/2015/10/21/chartex" xmlns:cx3="http://schemas.microsoft.com/office/drawing/2016/5/9/chartex" xmlns:cx4="http://schemas.microsoft.com/office/drawing/2016/5/10/chartex" xmlns:cx5="http://schemas.microsoft.com/office/drawing/2016/5/11/chartex" xmlns:cx6="http://schemas.microsoft.com/office/drawing/2016/5/12/chartex" xmlns:cx7="http://schemas.microsoft.com/office/drawing/2016/5/13/chartex" xmlns:cx8="http://schemas.microsoft.com/office/drawing/2016/5/14/chartex" xmlns:mc="http://schemas.openxmlformats.org/markup-compatibility/2006" xmlns:aink="http://schemas.microsoft.com/office/drawing/2016/ink" xmlns:am3d="http://schemas.microsoft.com/office/drawing/2017/model3d" xmlns:o="urn:schemas-microsoft-com:office:office" xmlns:r="http://schemas.openxmlformats.org/officeDocument/2006/relationships" xmlns:m="http://schemas.openxmlformats.org/officeDocument/2006/math" xmlns:v="urn:schemas-microsoft-com:vml" xmlns:wp14="http://schemas.microsoft.com/office/word/2010/wordprocessingDrawing" xmlns:wp="http://schemas.openxmlformats.org/drawingml/2006/wordprocessingDrawing" xmlns:w10="urn:schemas-microsoft-com:office:word" xmlns:w="http://schemas.openxmlformats.org/wordprocessingml/2006/main" xmlns:w14="http://schemas.microsoft.com/office/word/2010/wordml" xmlns:w15="http://schemas.microsoft.com/office/word/2012/wordml" xmlns:w16cid="http://schemas.microsoft.com/office/word/2016/wordml/cid" xmlns:w16se="http://schemas.microsoft.com/office/word/2015/wordml/symex" xmlns:wpg="http://schemas.microsoft.com/office/word/2010/wordprocessingGroup" xmlns:wpi="http://schemas.microsoft.com/office/word/2010/wordprocessingInk" xmlns:wne="http://schemas.microsoft.com/office/word/2006/wordml" xmlns:wps="http://schemas.microsoft.com/office/word/2010/wordprocessingShape" mc:Ignorable="w14 w15 w16se w16cid wp14">
+<w:footnotes xmlns:wpc="http://schemas.microsoft.com/office/word/2010/wordprocessingCanvas" xmlns:cx="http://schemas.microsoft.com/office/drawing/2014/chartex" xmlns:cx1="http://schemas.microsoft.com/office/drawing/2015/9/8/chartex" xmlns:cx2="http://schemas.microsoft.com/office/drawing/2015/10/21/chartex" xmlns:cx3="http://schemas.microsoft.com/office/drawing/2016/5/9/chartex" xmlns:cx4="http://schemas.microsoft.com/office/drawing/2016/5/10/chartex" xmlns:cx5="http://schemas.microsoft.com/office/drawing/2016/5/11/chartex" xmlns:cx6="http://schemas.microsoft.com/office/drawing/2016/5/12/chartex" xmlns:cx7="http://schemas.microsoft.com/office/drawing/2016/5/13/chartex" xmlns:cx8="http://schemas.microsoft.com/office/drawing/2016/5/14/chartex" xmlns:mc="http://schemas.openxmlformats.org/markup-compatibility/2006" xmlns:aink="http://schemas.microsoft.com/office/drawing/2016/ink" xmlns:am3d="http://schemas.microsoft.com/office/drawing/2017/model3d" xmlns:o="urn:schemas-microsoft-com:office:office" xmlns:r="http://schemas.openxmlformats.org/officeDocument/2006/relationships" xmlns:m="http://schemas.openxmlformats.org/officeDocument/2006/math" xmlns:v="urn:schemas-microsoft-com:vml" xmlns:wp14="http://schemas.microsoft.com/office/word/2010/wordprocessingDrawing" xmlns:wp="http://schemas.openxmlformats.org/drawingml/2006/wordprocessingDrawing" xmlns:w10="urn:schemas-microsoft-com:office:word" xmlns:w="http://schemas.openxmlformats.org/wordprocessingml/2006/main" xmlns:w14="http://schemas.microsoft.com/office/word/2010/wordml" xmlns:w15="http://schemas.microsoft.com/office/word/2012/wordml" xmlns:w16cex="http://schemas.microsoft.com/office/word/2018/wordml/cex" xmlns:w16cid="http://schemas.microsoft.com/office/word/2016/wordml/cid" xmlns:w16="http://schemas.microsoft.com/office/word/2018/wordml" xmlns:w16sdtdh="http://schemas.microsoft.com/office/word/2020/wordml/sdtdatahash" xmlns:w16se="http://schemas.microsoft.com/office/word/2015/wordml/symex" xmlns:wpg="http://schemas.microsoft.com/office/word/2010/wordprocessingGroup" xmlns:wpi="http://schemas.microsoft.com/office/word/2010/wordprocessingInk" xmlns:wne="http://schemas.microsoft.com/office/word/2006/wordml" xmlns:wps="http://schemas.microsoft.com/office/word/2010/wordprocessingShape" mc:Ignorable="w14 w15 w16se w16cid w16 w16cex w16sdtdh wp14">
   <w:footnote w:type="separator" w:id="-1">
     <w:p>
       <w:pPr>
@@ -1232,7 +1236,7 @@
 </file>
 
 <file path=word/styles.xml><?xml version="1.0" encoding="utf-8"?>
-<w:styles xmlns:mc="http://schemas.openxmlformats.org/markup-compatibility/2006" xmlns:r="http://schemas.openxmlformats.org/officeDocument/2006/relationships" xmlns:w="http://schemas.openxmlformats.org/wordprocessingml/2006/main" xmlns:w14="http://schemas.microsoft.com/office/word/2010/wordml" xmlns:w15="http://schemas.microsoft.com/office/word/2012/wordml" xmlns:w16cid="http://schemas.microsoft.com/office/word/2016/wordml/cid" xmlns:w16se="http://schemas.microsoft.com/office/word/2015/wordml/symex" mc:Ignorable="w14 w15 w16se w16cid">
+<w:styles xmlns:mc="http://schemas.openxmlformats.org/markup-compatibility/2006" xmlns:r="http://schemas.openxmlformats.org/officeDocument/2006/relationships" xmlns:w="http://schemas.openxmlformats.org/wordprocessingml/2006/main" xmlns:w14="http://schemas.microsoft.com/office/word/2010/wordml" xmlns:w15="http://schemas.microsoft.com/office/word/2012/wordml" xmlns:w16cex="http://schemas.microsoft.com/office/word/2018/wordml/cex" xmlns:w16cid="http://schemas.microsoft.com/office/word/2016/wordml/cid" xmlns:w16="http://schemas.microsoft.com/office/word/2018/wordml" xmlns:w16sdtdh="http://schemas.microsoft.com/office/word/2020/wordml/sdtdatahash" xmlns:w16se="http://schemas.microsoft.com/office/word/2015/wordml/symex" mc:Ignorable="w14 w15 w16se w16cid w16 w16cex w16sdtdh">
   <w:docDefaults>
     <w:rPrDefault>
       <w:rPr>
@@ -1248,7 +1252,7 @@
       </w:pPr>
     </w:pPrDefault>
   </w:docDefaults>
-  <w:latentStyles w:defLockedState="0" w:defUIPriority="99" w:defSemiHidden="0" w:defUnhideWhenUsed="0" w:defQFormat="0" w:count="375">
+  <w:latentStyles w:defLockedState="0" w:defUIPriority="99" w:defSemiHidden="0" w:defUnhideWhenUsed="0" w:defQFormat="0" w:count="376">
     <w:lsdException w:name="Normal" w:uiPriority="0" w:qFormat="1"/>
     <w:lsdException w:name="heading 1" w:uiPriority="9" w:qFormat="1"/>
     <w:lsdException w:name="heading 2" w:uiPriority="9" w:qFormat="1"/>
@@ -1354,7 +1358,6 @@
     <w:lsdException w:name="HTML Sample" w:semiHidden="1" w:unhideWhenUsed="1"/>
     <w:lsdException w:name="HTML Typewriter" w:semiHidden="1" w:unhideWhenUsed="1"/>
     <w:lsdException w:name="HTML Variable" w:semiHidden="1" w:unhideWhenUsed="1"/>
-    <w:lsdException w:name="Normal Table" w:semiHidden="1" w:unhideWhenUsed="1"/>
     <w:lsdException w:name="annotation subject" w:semiHidden="1" w:unhideWhenUsed="1"/>
     <w:lsdException w:name="No List" w:semiHidden="1" w:unhideWhenUsed="1"/>
     <w:lsdException w:name="Outline List 1" w:semiHidden="1" w:unhideWhenUsed="1"/>
@@ -1401,10 +1404,8 @@
     <w:lsdException w:name="Table Subtle 2" w:semiHidden="1" w:unhideWhenUsed="1"/>
     <w:lsdException w:name="Table Web 1" w:semiHidden="1" w:unhideWhenUsed="1"/>
     <w:lsdException w:name="Table Web 2" w:semiHidden="1" w:unhideWhenUsed="1"/>
-    <w:lsdException w:name="Table Web 3" w:semiHidden="1" w:unhideWhenUsed="1"/>
     <w:lsdException w:name="Balloon Text" w:semiHidden="1" w:unhideWhenUsed="1"/>
     <w:lsdException w:name="Table Grid" w:uiPriority="39"/>
-    <w:lsdException w:name="Table Theme" w:semiHidden="1" w:unhideWhenUsed="1"/>
     <w:lsdException w:name="Placeholder Text" w:semiHidden="1"/>
     <w:lsdException w:name="No Spacing" w:uiPriority="1" w:qFormat="1"/>
     <w:lsdException w:name="Light Shading" w:uiPriority="60"/>
@@ -1515,7 +1516,7 @@
     <w:lsdException w:name="Intense Reference" w:semiHidden="1" w:uiPriority="32" w:qFormat="1"/>
     <w:lsdException w:name="Book Title" w:semiHidden="1" w:uiPriority="33" w:qFormat="1"/>
     <w:lsdException w:name="Bibliography" w:semiHidden="1" w:uiPriority="37" w:unhideWhenUsed="1"/>
-    <w:lsdException w:name="TOC Heading" w:uiPriority="39" w:qFormat="1"/>
+    <w:lsdException w:name="TOC Heading" w:semiHidden="1" w:uiPriority="39" w:unhideWhenUsed="1" w:qFormat="1"/>
     <w:lsdException w:name="Plain Table 1" w:uiPriority="41"/>
     <w:lsdException w:name="Plain Table 2" w:uiPriority="42"/>
     <w:lsdException w:name="Plain Table 3" w:uiPriority="43"/>
@@ -1624,6 +1625,7 @@
     <w:lsdException w:name="Smart Hyperlink" w:semiHidden="1" w:unhideWhenUsed="1"/>
     <w:lsdException w:name="Hashtag" w:semiHidden="1"/>
     <w:lsdException w:name="Unresolved Mention" w:semiHidden="1" w:unhideWhenUsed="1"/>
+    <w:lsdException w:name="Smart Link" w:semiHidden="1" w:unhideWhenUsed="1"/>
   </w:latentStyles>
   <w:style w:type="paragraph" w:default="1" w:styleId="Standard">
     <w:name w:val="Normal"/>
@@ -2148,7 +2150,7 @@
 </file>
 
 <file path=word/glossary/document.xml><?xml version="1.0" encoding="utf-8"?>
-<w:glossaryDocument xmlns:wpc="http://schemas.microsoft.com/office/word/2010/wordprocessingCanvas" xmlns:cx="http://schemas.microsoft.com/office/drawing/2014/chartex" xmlns:cx1="http://schemas.microsoft.com/office/drawing/2015/9/8/chartex" xmlns:cx2="http://schemas.microsoft.com/office/drawing/2015/10/21/chartex" xmlns:cx3="http://schemas.microsoft.com/office/drawing/2016/5/9/chartex" xmlns:cx4="http://schemas.microsoft.com/office/drawing/2016/5/10/chartex" xmlns:cx5="http://schemas.microsoft.com/office/drawing/2016/5/11/chartex" xmlns:cx6="http://schemas.microsoft.com/office/drawing/2016/5/12/chartex" xmlns:cx7="http://schemas.microsoft.com/office/drawing/2016/5/13/chartex" xmlns:cx8="http://schemas.microsoft.com/office/drawing/2016/5/14/chartex" xmlns:mc="http://schemas.openxmlformats.org/markup-compatibility/2006" xmlns:aink="http://schemas.microsoft.com/office/drawing/2016/ink" xmlns:am3d="http://schemas.microsoft.com/office/drawing/2017/model3d" xmlns:o="urn:schemas-microsoft-com:office:office" xmlns:r="http://schemas.openxmlformats.org/officeDocument/2006/relationships" xmlns:m="http://schemas.openxmlformats.org/officeDocument/2006/math" xmlns:v="urn:schemas-microsoft-com:vml" xmlns:wp14="http://schemas.microsoft.com/office/word/2010/wordprocessingDrawing" xmlns:wp="http://schemas.openxmlformats.org/drawingml/2006/wordprocessingDrawing" xmlns:w10="urn:schemas-microsoft-com:office:word" xmlns:w="http://schemas.openxmlformats.org/wordprocessingml/2006/main" xmlns:w14="http://schemas.microsoft.com/office/word/2010/wordml" xmlns:w15="http://schemas.microsoft.com/office/word/2012/wordml" xmlns:w16cid="http://schemas.microsoft.com/office/word/2016/wordml/cid" xmlns:w16se="http://schemas.microsoft.com/office/word/2015/wordml/symex" xmlns:wpg="http://schemas.microsoft.com/office/word/2010/wordprocessingGroup" xmlns:wpi="http://schemas.microsoft.com/office/word/2010/wordprocessingInk" xmlns:wne="http://schemas.microsoft.com/office/word/2006/wordml" xmlns:wps="http://schemas.microsoft.com/office/word/2010/wordprocessingShape" mc:Ignorable="w14 w15 w16se w16cid wp14">
+<w:glossaryDocument xmlns:wpc="http://schemas.microsoft.com/office/word/2010/wordprocessingCanvas" xmlns:cx="http://schemas.microsoft.com/office/drawing/2014/chartex" xmlns:cx1="http://schemas.microsoft.com/office/drawing/2015/9/8/chartex" xmlns:cx2="http://schemas.microsoft.com/office/drawing/2015/10/21/chartex" xmlns:cx3="http://schemas.microsoft.com/office/drawing/2016/5/9/chartex" xmlns:cx4="http://schemas.microsoft.com/office/drawing/2016/5/10/chartex" xmlns:cx5="http://schemas.microsoft.com/office/drawing/2016/5/11/chartex" xmlns:cx6="http://schemas.microsoft.com/office/drawing/2016/5/12/chartex" xmlns:cx7="http://schemas.microsoft.com/office/drawing/2016/5/13/chartex" xmlns:cx8="http://schemas.microsoft.com/office/drawing/2016/5/14/chartex" xmlns:mc="http://schemas.openxmlformats.org/markup-compatibility/2006" xmlns:aink="http://schemas.microsoft.com/office/drawing/2016/ink" xmlns:am3d="http://schemas.microsoft.com/office/drawing/2017/model3d" xmlns:o="urn:schemas-microsoft-com:office:office" xmlns:r="http://schemas.openxmlformats.org/officeDocument/2006/relationships" xmlns:m="http://schemas.openxmlformats.org/officeDocument/2006/math" xmlns:v="urn:schemas-microsoft-com:vml" xmlns:wp14="http://schemas.microsoft.com/office/word/2010/wordprocessingDrawing" xmlns:wp="http://schemas.openxmlformats.org/drawingml/2006/wordprocessingDrawing" xmlns:w10="urn:schemas-microsoft-com:office:word" xmlns:w="http://schemas.openxmlformats.org/wordprocessingml/2006/main" xmlns:w14="http://schemas.microsoft.com/office/word/2010/wordml" xmlns:w15="http://schemas.microsoft.com/office/word/2012/wordml" xmlns:w16cex="http://schemas.microsoft.com/office/word/2018/wordml/cex" xmlns:w16cid="http://schemas.microsoft.com/office/word/2016/wordml/cid" xmlns:w16="http://schemas.microsoft.com/office/word/2018/wordml" xmlns:w16sdtdh="http://schemas.microsoft.com/office/word/2020/wordml/sdtdatahash" xmlns:w16se="http://schemas.microsoft.com/office/word/2015/wordml/symex" xmlns:wpg="http://schemas.microsoft.com/office/word/2010/wordprocessingGroup" xmlns:wpi="http://schemas.microsoft.com/office/word/2010/wordprocessingInk" xmlns:wne="http://schemas.microsoft.com/office/word/2006/wordml" xmlns:wps="http://schemas.microsoft.com/office/word/2010/wordprocessingShape" mc:Ignorable="w14 w15 w16se w16cid w16 w16cex w16sdtdh wp14">
   <w:docParts>
     <w:docPart>
       <w:docPartPr>
@@ -2403,7 +2405,7 @@
 </file>
 
 <file path=word/glossary/fontTable.xml><?xml version="1.0" encoding="utf-8"?>
-<w:fonts xmlns:mc="http://schemas.openxmlformats.org/markup-compatibility/2006" xmlns:r="http://schemas.openxmlformats.org/officeDocument/2006/relationships" xmlns:w="http://schemas.openxmlformats.org/wordprocessingml/2006/main" xmlns:w14="http://schemas.microsoft.com/office/word/2010/wordml" xmlns:w15="http://schemas.microsoft.com/office/word/2012/wordml" xmlns:w16cid="http://schemas.microsoft.com/office/word/2016/wordml/cid" xmlns:w16se="http://schemas.microsoft.com/office/word/2015/wordml/symex" mc:Ignorable="w14 w15 w16se w16cid">
+<w:fonts xmlns:mc="http://schemas.openxmlformats.org/markup-compatibility/2006" xmlns:r="http://schemas.openxmlformats.org/officeDocument/2006/relationships" xmlns:w="http://schemas.openxmlformats.org/wordprocessingml/2006/main" xmlns:w14="http://schemas.microsoft.com/office/word/2010/wordml" xmlns:w15="http://schemas.microsoft.com/office/word/2012/wordml" xmlns:w16cex="http://schemas.microsoft.com/office/word/2018/wordml/cex" xmlns:w16cid="http://schemas.microsoft.com/office/word/2016/wordml/cid" xmlns:w16="http://schemas.microsoft.com/office/word/2018/wordml" xmlns:w16sdtdh="http://schemas.microsoft.com/office/word/2020/wordml/sdtdatahash" xmlns:w16se="http://schemas.microsoft.com/office/word/2015/wordml/symex" mc:Ignorable="w14 w15 w16se w16cid w16 w16cex w16sdtdh">
   <w:font w:name="Century Gothic">
     <w:panose1 w:val="020B0502020202020204"/>
     <w:charset w:val="00"/>
@@ -2465,7 +2467,6 @@
   </w:font>
   <w:font w:name="Yu Mincho">
     <w:altName w:val="游明朝"/>
-    <w:panose1 w:val="02020400000000000000"/>
     <w:charset w:val="80"/>
     <w:family w:val="roman"/>
     <w:pitch w:val="variable"/>
@@ -2490,7 +2491,7 @@
 </file>
 
 <file path=word/glossary/settings.xml><?xml version="1.0" encoding="utf-8"?>
-<w:settings xmlns:mc="http://schemas.openxmlformats.org/markup-compatibility/2006" xmlns:o="urn:schemas-microsoft-com:office:office" xmlns:r="http://schemas.openxmlformats.org/officeDocument/2006/relationships" xmlns:m="http://schemas.openxmlformats.org/officeDocument/2006/math" xmlns:v="urn:schemas-microsoft-com:vml" xmlns:w10="urn:schemas-microsoft-com:office:word" xmlns:w="http://schemas.openxmlformats.org/wordprocessingml/2006/main" xmlns:w14="http://schemas.microsoft.com/office/word/2010/wordml" xmlns:w15="http://schemas.microsoft.com/office/word/2012/wordml" xmlns:w16cid="http://schemas.microsoft.com/office/word/2016/wordml/cid" xmlns:w16se="http://schemas.microsoft.com/office/word/2015/wordml/symex" xmlns:sl="http://schemas.openxmlformats.org/schemaLibrary/2006/main" mc:Ignorable="w14 w15 w16se w16cid">
+<w:settings xmlns:mc="http://schemas.openxmlformats.org/markup-compatibility/2006" xmlns:o="urn:schemas-microsoft-com:office:office" xmlns:r="http://schemas.openxmlformats.org/officeDocument/2006/relationships" xmlns:m="http://schemas.openxmlformats.org/officeDocument/2006/math" xmlns:v="urn:schemas-microsoft-com:vml" xmlns:w10="urn:schemas-microsoft-com:office:word" xmlns:w="http://schemas.openxmlformats.org/wordprocessingml/2006/main" xmlns:w14="http://schemas.microsoft.com/office/word/2010/wordml" xmlns:w15="http://schemas.microsoft.com/office/word/2012/wordml" xmlns:w16cex="http://schemas.microsoft.com/office/word/2018/wordml/cex" xmlns:w16cid="http://schemas.microsoft.com/office/word/2016/wordml/cid" xmlns:w16="http://schemas.microsoft.com/office/word/2018/wordml" xmlns:w16sdtdh="http://schemas.microsoft.com/office/word/2020/wordml/sdtdatahash" xmlns:w16se="http://schemas.microsoft.com/office/word/2015/wordml/symex" xmlns:sl="http://schemas.openxmlformats.org/schemaLibrary/2006/main" mc:Ignorable="w14 w15 w16se w16cid w16 w16cex w16sdtdh">
   <w:view w:val="normal"/>
   <w:defaultTabStop w:val="720"/>
   <w:hyphenationZone w:val="425"/>
@@ -2506,6 +2507,7 @@
   </w:compat>
   <w:rsids>
     <w:rsidRoot w:val="00C35BB8"/>
+    <w:rsid w:val="000845A9"/>
     <w:rsid w:val="00C35BB8"/>
     <w:rsid w:val="00E73A56"/>
     <w:rsid w:val="00ED74F8"/>
@@ -2533,7 +2535,7 @@
 </file>
 
 <file path=word/glossary/styles.xml><?xml version="1.0" encoding="utf-8"?>
-<w:styles xmlns:mc="http://schemas.openxmlformats.org/markup-compatibility/2006" xmlns:r="http://schemas.openxmlformats.org/officeDocument/2006/relationships" xmlns:w="http://schemas.openxmlformats.org/wordprocessingml/2006/main" xmlns:w14="http://schemas.microsoft.com/office/word/2010/wordml" xmlns:w15="http://schemas.microsoft.com/office/word/2012/wordml" xmlns:w16cid="http://schemas.microsoft.com/office/word/2016/wordml/cid" xmlns:w16se="http://schemas.microsoft.com/office/word/2015/wordml/symex" mc:Ignorable="w14 w15 w16se w16cid">
+<w:styles xmlns:mc="http://schemas.openxmlformats.org/markup-compatibility/2006" xmlns:r="http://schemas.openxmlformats.org/officeDocument/2006/relationships" xmlns:w="http://schemas.openxmlformats.org/wordprocessingml/2006/main" xmlns:w14="http://schemas.microsoft.com/office/word/2010/wordml" xmlns:w15="http://schemas.microsoft.com/office/word/2012/wordml" xmlns:w16cex="http://schemas.microsoft.com/office/word/2018/wordml/cex" xmlns:w16cid="http://schemas.microsoft.com/office/word/2016/wordml/cid" xmlns:w16="http://schemas.microsoft.com/office/word/2018/wordml" xmlns:w16sdtdh="http://schemas.microsoft.com/office/word/2020/wordml/sdtdatahash" xmlns:w16se="http://schemas.microsoft.com/office/word/2015/wordml/symex" mc:Ignorable="w14 w15 w16se w16cid w16 w16cex w16sdtdh">
   <w:docDefaults>
     <w:rPrDefault>
       <w:rPr>
@@ -2549,7 +2551,7 @@
       </w:pPr>
     </w:pPrDefault>
   </w:docDefaults>
-  <w:latentStyles w:defLockedState="0" w:defUIPriority="99" w:defSemiHidden="0" w:defUnhideWhenUsed="0" w:defQFormat="0" w:count="375">
+  <w:latentStyles w:defLockedState="0" w:defUIPriority="99" w:defSemiHidden="0" w:defUnhideWhenUsed="0" w:defQFormat="0" w:count="376">
     <w:lsdException w:name="Normal" w:uiPriority="0" w:qFormat="1"/>
     <w:lsdException w:name="heading 1" w:uiPriority="9" w:qFormat="1"/>
     <w:lsdException w:name="heading 2" w:semiHidden="1" w:uiPriority="9" w:unhideWhenUsed="1" w:qFormat="1"/>
@@ -2655,7 +2657,6 @@
     <w:lsdException w:name="HTML Sample" w:semiHidden="1" w:unhideWhenUsed="1"/>
     <w:lsdException w:name="HTML Typewriter" w:semiHidden="1" w:unhideWhenUsed="1"/>
     <w:lsdException w:name="HTML Variable" w:semiHidden="1" w:unhideWhenUsed="1"/>
-    <w:lsdException w:name="Normal Table" w:semiHidden="1" w:unhideWhenUsed="1"/>
     <w:lsdException w:name="annotation subject" w:semiHidden="1" w:unhideWhenUsed="1"/>
     <w:lsdException w:name="No List" w:semiHidden="1" w:unhideWhenUsed="1"/>
     <w:lsdException w:name="Outline List 1" w:semiHidden="1" w:unhideWhenUsed="1"/>
@@ -2702,10 +2703,8 @@
     <w:lsdException w:name="Table Subtle 2" w:semiHidden="1" w:unhideWhenUsed="1"/>
     <w:lsdException w:name="Table Web 1" w:semiHidden="1" w:unhideWhenUsed="1"/>
     <w:lsdException w:name="Table Web 2" w:semiHidden="1" w:unhideWhenUsed="1"/>
-    <w:lsdException w:name="Table Web 3" w:semiHidden="1" w:unhideWhenUsed="1"/>
     <w:lsdException w:name="Balloon Text" w:semiHidden="1" w:unhideWhenUsed="1"/>
     <w:lsdException w:name="Table Grid" w:uiPriority="39"/>
-    <w:lsdException w:name="Table Theme" w:semiHidden="1" w:unhideWhenUsed="1"/>
     <w:lsdException w:name="Placeholder Text" w:semiHidden="1"/>
     <w:lsdException w:name="No Spacing" w:uiPriority="1" w:qFormat="1"/>
     <w:lsdException w:name="Light Shading" w:uiPriority="60"/>
@@ -2925,6 +2924,7 @@
     <w:lsdException w:name="Smart Hyperlink" w:semiHidden="1" w:unhideWhenUsed="1"/>
     <w:lsdException w:name="Hashtag" w:semiHidden="1" w:unhideWhenUsed="1"/>
     <w:lsdException w:name="Unresolved Mention" w:semiHidden="1" w:unhideWhenUsed="1"/>
+    <w:lsdException w:name="Smart Link" w:semiHidden="1" w:unhideWhenUsed="1"/>
   </w:latentStyles>
   <w:style w:type="paragraph" w:default="1" w:styleId="Standard">
     <w:name w:val="Normal"/>
@@ -2960,70 +2960,8 @@
   <w:style w:type="paragraph" w:customStyle="1" w:styleId="39031B9ACCBC43CAA8AE697117B608E5">
     <w:name w:val="39031B9ACCBC43CAA8AE697117B608E5"/>
   </w:style>
-  <w:style w:type="paragraph" w:customStyle="1" w:styleId="7B8A62EFF9CE40ECAF18C433E592E768">
-    <w:name w:val="7B8A62EFF9CE40ECAF18C433E592E768"/>
-  </w:style>
   <w:style w:type="paragraph" w:customStyle="1" w:styleId="E50242FB207C4C3C9B1E47E36779D595">
     <w:name w:val="E50242FB207C4C3C9B1E47E36779D595"/>
-  </w:style>
-  <w:style w:type="paragraph" w:customStyle="1" w:styleId="8636DFD915D045A487A8E2CA24A9340F">
-    <w:name w:val="8636DFD915D045A487A8E2CA24A9340F"/>
-  </w:style>
-  <w:style w:type="paragraph" w:customStyle="1" w:styleId="145E377D8CD2486485F015929CE3B175">
-    <w:name w:val="145E377D8CD2486485F015929CE3B175"/>
-  </w:style>
-  <w:style w:type="paragraph" w:customStyle="1" w:styleId="67FAA051CD414D9E9DD438D9286C8782">
-    <w:name w:val="67FAA051CD414D9E9DD438D9286C8782"/>
-  </w:style>
-  <w:style w:type="paragraph" w:customStyle="1" w:styleId="7E5FB586CADA47FEB9E7090D1D1C09E6">
-    <w:name w:val="7E5FB586CADA47FEB9E7090D1D1C09E6"/>
-  </w:style>
-  <w:style w:type="paragraph" w:customStyle="1" w:styleId="9AF6515A9E6B48CC974E65ED863A7407">
-    <w:name w:val="9AF6515A9E6B48CC974E65ED863A7407"/>
-  </w:style>
-  <w:style w:type="paragraph" w:customStyle="1" w:styleId="9BEB3E606D8047B5B1EB785FE1D01421">
-    <w:name w:val="9BEB3E606D8047B5B1EB785FE1D01421"/>
-  </w:style>
-  <w:style w:type="paragraph" w:customStyle="1" w:styleId="075328B5583943C282D3ECE015F731F7">
-    <w:name w:val="075328B5583943C282D3ECE015F731F7"/>
-  </w:style>
-  <w:style w:type="paragraph" w:customStyle="1" w:styleId="98F0F9ABE9E7426AB4C52E589957B2DF">
-    <w:name w:val="98F0F9ABE9E7426AB4C52E589957B2DF"/>
-  </w:style>
-  <w:style w:type="paragraph" w:customStyle="1" w:styleId="1590A40E752A40ADA27F5246093767D6">
-    <w:name w:val="1590A40E752A40ADA27F5246093767D6"/>
-  </w:style>
-  <w:style w:type="paragraph" w:customStyle="1" w:styleId="30527EFAFBEE4EE6A076EA3D924EE16A">
-    <w:name w:val="30527EFAFBEE4EE6A076EA3D924EE16A"/>
-  </w:style>
-  <w:style w:type="paragraph" w:customStyle="1" w:styleId="35FD1AA8319A49D39DECC02BCBF82D0F">
-    <w:name w:val="35FD1AA8319A49D39DECC02BCBF82D0F"/>
-  </w:style>
-  <w:style w:type="paragraph" w:customStyle="1" w:styleId="A72CAE2B22884DDDA945FF5134C7E197">
-    <w:name w:val="A72CAE2B22884DDDA945FF5134C7E197"/>
-  </w:style>
-  <w:style w:type="paragraph" w:customStyle="1" w:styleId="80D366638EF547A2A4D8F5CFCC8672C1">
-    <w:name w:val="80D366638EF547A2A4D8F5CFCC8672C1"/>
-  </w:style>
-  <w:style w:type="paragraph" w:customStyle="1" w:styleId="CF7987FED60B4EAFA3E027DAAFFBEB89">
-    <w:name w:val="CF7987FED60B4EAFA3E027DAAFFBEB89"/>
-  </w:style>
-  <w:style w:type="paragraph" w:customStyle="1" w:styleId="48554CB8987B4AF1B1F11ABE63DDB126">
-    <w:name w:val="48554CB8987B4AF1B1F11ABE63DDB126"/>
-  </w:style>
-  <w:style w:type="paragraph" w:customStyle="1" w:styleId="45C560DECB76466B918E3E29EAD87263">
-    <w:name w:val="45C560DECB76466B918E3E29EAD87263"/>
-  </w:style>
-  <w:style w:type="paragraph" w:customStyle="1" w:styleId="7EFC185EDB774DC58A57542EC19899D4">
-    <w:name w:val="7EFC185EDB774DC58A57542EC19899D4"/>
-  </w:style>
-  <w:style w:type="paragraph" w:customStyle="1" w:styleId="26C6A690D3184C51B8076AF26F714A98">
-    <w:name w:val="26C6A690D3184C51B8076AF26F714A98"/>
-    <w:rsid w:val="00C35BB8"/>
-  </w:style>
-  <w:style w:type="paragraph" w:customStyle="1" w:styleId="AC66491A45EB4D1E8822EE09FA310D2C">
-    <w:name w:val="AC66491A45EB4D1E8822EE09FA310D2C"/>
-    <w:rsid w:val="00C35BB8"/>
   </w:style>
   <w:style w:type="paragraph" w:customStyle="1" w:styleId="2A9162EEB7384AEDA6583DA5F848F786">
     <w:name w:val="2A9162EEB7384AEDA6583DA5F848F786"/>
@@ -3033,18 +2971,10 @@
     <w:name w:val="ABFFFC785F564FF6A34230EC00EA1A8F"/>
     <w:rsid w:val="00C35BB8"/>
   </w:style>
-  <w:style w:type="paragraph" w:customStyle="1" w:styleId="5D754D2BDC0E4FBEB06628CE16BDB507">
-    <w:name w:val="5D754D2BDC0E4FBEB06628CE16BDB507"/>
-    <w:rsid w:val="00C35BB8"/>
-  </w:style>
   <w:style w:type="paragraph" w:customStyle="1" w:styleId="09F5EF6937E44DF586AB9786839A42FE">
     <w:name w:val="09F5EF6937E44DF586AB9786839A42FE"/>
     <w:rsid w:val="00C35BB8"/>
   </w:style>
-  <w:style w:type="paragraph" w:customStyle="1" w:styleId="1879449F07A249BA8B21218E4DB9BBCD">
-    <w:name w:val="1879449F07A249BA8B21218E4DB9BBCD"/>
-    <w:rsid w:val="00C35BB8"/>
-  </w:style>
   <w:style w:type="paragraph" w:customStyle="1" w:styleId="E82A39B06B1D4A4FA0C2147973276F1A">
     <w:name w:val="E82A39B06B1D4A4FA0C2147973276F1A"/>
     <w:rsid w:val="00C35BB8"/>
@@ -3056,76 +2986,12 @@
   <w:style w:type="paragraph" w:customStyle="1" w:styleId="685FBD43EC35497F8375C44EE63F3C85">
     <w:name w:val="685FBD43EC35497F8375C44EE63F3C85"/>
     <w:rsid w:val="00C35BB8"/>
-  </w:style>
-  <w:style w:type="paragraph" w:customStyle="1" w:styleId="093EE7B69BE746048FA256E940FF6F5A">
-    <w:name w:val="093EE7B69BE746048FA256E940FF6F5A"/>
-    <w:rsid w:val="00C35BB8"/>
-  </w:style>
-  <w:style w:type="paragraph" w:customStyle="1" w:styleId="85B71BDCA20442CEA8932122A9D71F6D">
-    <w:name w:val="85B71BDCA20442CEA8932122A9D71F6D"/>
-    <w:rsid w:val="00C35BB8"/>
-  </w:style>
-  <w:style w:type="paragraph" w:customStyle="1" w:styleId="92BA603EC8814DA4A62F78FADF06B499">
-    <w:name w:val="92BA603EC8814DA4A62F78FADF06B499"/>
-    <w:rsid w:val="00ED74F8"/>
-    <w:rPr>
-      <w:lang w:val="de-AT" w:eastAsia="ja-JP"/>
-    </w:rPr>
-  </w:style>
-  <w:style w:type="paragraph" w:customStyle="1" w:styleId="711DE0AF229046078216C1AB00552B99">
-    <w:name w:val="711DE0AF229046078216C1AB00552B99"/>
-    <w:rsid w:val="00ED74F8"/>
-    <w:rPr>
-      <w:lang w:val="de-AT" w:eastAsia="ja-JP"/>
-    </w:rPr>
-  </w:style>
-  <w:style w:type="paragraph" w:customStyle="1" w:styleId="7D40627E1DA041DFACD7D71EA0A0D5E9">
-    <w:name w:val="7D40627E1DA041DFACD7D71EA0A0D5E9"/>
-    <w:rsid w:val="00ED74F8"/>
-    <w:rPr>
-      <w:lang w:val="de-AT" w:eastAsia="ja-JP"/>
-    </w:rPr>
-  </w:style>
-  <w:style w:type="paragraph" w:customStyle="1" w:styleId="AE98A3D494194C28891C1DF53D9B292B">
-    <w:name w:val="AE98A3D494194C28891C1DF53D9B292B"/>
-    <w:rsid w:val="00ED74F8"/>
-    <w:rPr>
-      <w:lang w:val="de-AT" w:eastAsia="ja-JP"/>
-    </w:rPr>
-  </w:style>
-  <w:style w:type="paragraph" w:customStyle="1" w:styleId="0CB3F58633B8405CAD490C006EA76E63">
-    <w:name w:val="0CB3F58633B8405CAD490C006EA76E63"/>
-    <w:rsid w:val="00ED74F8"/>
-    <w:rPr>
-      <w:lang w:val="de-AT" w:eastAsia="ja-JP"/>
-    </w:rPr>
-  </w:style>
-  <w:style w:type="paragraph" w:customStyle="1" w:styleId="317B6DE54AD3492FA3D64BDBEAC7A049">
-    <w:name w:val="317B6DE54AD3492FA3D64BDBEAC7A049"/>
-    <w:rsid w:val="00ED74F8"/>
-    <w:rPr>
-      <w:lang w:val="de-AT" w:eastAsia="ja-JP"/>
-    </w:rPr>
-  </w:style>
-  <w:style w:type="paragraph" w:customStyle="1" w:styleId="136942C5A28048B9B423D23FCDBE5AE1">
-    <w:name w:val="136942C5A28048B9B423D23FCDBE5AE1"/>
-    <w:rsid w:val="00ED74F8"/>
-    <w:rPr>
-      <w:lang w:val="de-AT" w:eastAsia="ja-JP"/>
-    </w:rPr>
-  </w:style>
-  <w:style w:type="paragraph" w:customStyle="1" w:styleId="09385C778943466A96D97923E6C39336">
-    <w:name w:val="09385C778943466A96D97923E6C39336"/>
-    <w:rsid w:val="00ED74F8"/>
-    <w:rPr>
-      <w:lang w:val="de-AT" w:eastAsia="ja-JP"/>
-    </w:rPr>
   </w:style>
 </w:styles>
 </file>
 
 <file path=word/glossary/webSettings.xml><?xml version="1.0" encoding="utf-8"?>
-<w:webSettings xmlns:mc="http://schemas.openxmlformats.org/markup-compatibility/2006" xmlns:r="http://schemas.openxmlformats.org/officeDocument/2006/relationships" xmlns:w="http://schemas.openxmlformats.org/wordprocessingml/2006/main" xmlns:w14="http://schemas.microsoft.com/office/word/2010/wordml" xmlns:w15="http://schemas.microsoft.com/office/word/2012/wordml" xmlns:w16cid="http://schemas.microsoft.com/office/word/2016/wordml/cid" xmlns:w16se="http://schemas.microsoft.com/office/word/2015/wordml/symex" mc:Ignorable="w14 w15 w16se w16cid">
+<w:webSettings xmlns:mc="http://schemas.openxmlformats.org/markup-compatibility/2006" xmlns:r="http://schemas.openxmlformats.org/officeDocument/2006/relationships" xmlns:w="http://schemas.openxmlformats.org/wordprocessingml/2006/main" xmlns:w14="http://schemas.microsoft.com/office/word/2010/wordml" xmlns:w15="http://schemas.microsoft.com/office/word/2012/wordml" xmlns:w16cex="http://schemas.microsoft.com/office/word/2018/wordml/cex" xmlns:w16cid="http://schemas.microsoft.com/office/word/2016/wordml/cid" xmlns:w16="http://schemas.microsoft.com/office/word/2018/wordml" xmlns:w16sdtdh="http://schemas.microsoft.com/office/word/2020/wordml/sdtdatahash" xmlns:w16se="http://schemas.microsoft.com/office/word/2015/wordml/symex" mc:Ignorable="w14 w15 w16se w16cid w16 w16cex w16sdtdh">
   <w:optimizeForBrowser/>
   <w:allowPNG/>
 </w:webSettings>
@@ -3333,15 +3199,6 @@
 </file>
 
 <file path=customXml/item1.xml><?xml version="1.0" encoding="utf-8"?>
-<?mso-contentType ?>
-<FormTemplates xmlns="http://schemas.microsoft.com/sharepoint/v3/contenttype/forms">
-  <Display>DocumentLibraryForm</Display>
-  <Edit>DocumentLibraryForm</Edit>
-  <New>DocumentLibraryForm</New>
-</FormTemplates>
-</file>
-
-<file path=customXml/item2.xml><?xml version="1.0" encoding="utf-8"?>
 <ct:contentTypeSchema xmlns:ct="http://schemas.microsoft.com/office/2006/metadata/contentType" xmlns:ma="http://schemas.microsoft.com/office/2006/metadata/properties/metaAttributes" ct:_="" ma:_="" ma:contentTypeName="Document" ma:contentTypeID="0x01010079F111ED35F8CC479449609E8A0923A6" ma:contentTypeVersion="12" ma:contentTypeDescription="Create a new document." ma:contentTypeScope="" ma:versionID="426e97fa315356fffbdcd9876fe988c2">
   <xsd:schema xmlns:xsd="http://www.w3.org/2001/XMLSchema" xmlns:xs="http://www.w3.org/2001/XMLSchema" xmlns:p="http://schemas.microsoft.com/office/2006/metadata/properties" xmlns:ns2="71af3243-3dd4-4a8d-8c0d-dd76da1f02a5" xmlns:ns3="16c05727-aa75-4e4a-9b5f-8a80a1165891" targetNamespace="http://schemas.microsoft.com/office/2006/metadata/properties" ma:root="true" ma:fieldsID="14b8f0def80e6d70ce3def20c90759ae" ns2:_="" ns3:_="">
     <xsd:import namespace="71af3243-3dd4-4a8d-8c0d-dd76da1f02a5"/>
@@ -3562,6 +3419,15 @@
 </ct:contentTypeSchema>
 </file>
 
+<file path=customXml/item2.xml><?xml version="1.0" encoding="utf-8"?>
+<?mso-contentType ?>
+<FormTemplates xmlns="http://schemas.microsoft.com/sharepoint/v3/contenttype/forms">
+  <Display>DocumentLibraryForm</Display>
+  <Edit>DocumentLibraryForm</Edit>
+  <New>DocumentLibraryForm</New>
+</FormTemplates>
+</file>
+
 <file path=customXml/item3.xml><?xml version="1.0" encoding="utf-8"?>
 <p:properties xmlns:p="http://schemas.microsoft.com/office/2006/metadata/properties" xmlns:xsi="http://www.w3.org/2001/XMLSchema-instance" xmlns:pc="http://schemas.microsoft.com/office/infopath/2007/PartnerControls">
   <documentManagement>
@@ -3572,14 +3438,6 @@
 </file>
 
 <file path=customXml/itemProps1.xml><?xml version="1.0" encoding="utf-8"?>
-<ds:datastoreItem xmlns:ds="http://schemas.openxmlformats.org/officeDocument/2006/customXml" ds:itemID="{5F7AAE21-0CAC-424C-966F-DBC0DE2ABE13}">
-  <ds:schemaRefs>
-    <ds:schemaRef ds:uri="http://schemas.microsoft.com/sharepoint/v3/contenttype/forms"/>
-  </ds:schemaRefs>
-</ds:datastoreItem>
-</file>
-
-<file path=customXml/itemProps2.xml><?xml version="1.0" encoding="utf-8"?>
 <ds:datastoreItem xmlns:ds="http://schemas.openxmlformats.org/officeDocument/2006/customXml" ds:itemID="{55AC03C4-BFEE-4041-BAED-35C32451C2D9}">
   <ds:schemaRefs>
     <ds:schemaRef ds:uri="http://schemas.microsoft.com/office/2006/metadata/contentType"/>
@@ -3598,6 +3456,14 @@
 </ds:datastoreItem>
 </file>
 
+<file path=customXml/itemProps2.xml><?xml version="1.0" encoding="utf-8"?>
+<ds:datastoreItem xmlns:ds="http://schemas.openxmlformats.org/officeDocument/2006/customXml" ds:itemID="{5F7AAE21-0CAC-424C-966F-DBC0DE2ABE13}">
+  <ds:schemaRefs>
+    <ds:schemaRef ds:uri="http://schemas.microsoft.com/sharepoint/v3/contenttype/forms"/>
+  </ds:schemaRefs>
+</ds:datastoreItem>
+</file>
+
 <file path=customXml/itemProps3.xml><?xml version="1.0" encoding="utf-8"?>
 <ds:datastoreItem xmlns:ds="http://schemas.openxmlformats.org/officeDocument/2006/customXml" ds:itemID="{721FB64F-5F40-4EBB-9BAD-D8736BB08AF6}">
   <ds:schemaRefs>

</xml_diff>